<commit_message>
slides 2016 ws standards
</commit_message>
<xml_diff>
--- a/Docs/SWS JIRA 2017.docx
+++ b/Docs/SWS JIRA 2017.docx
@@ -25,13 +25,8 @@
           <w:lang w:val="et-EE"/>
         </w:rPr>
       </w:pPr>
-    </w:p>
-    <w:p>
-      <w:pPr>
-        <w:rPr>
-          <w:lang w:val="et-EE"/>
-        </w:rPr>
-      </w:pPr>
+      <w:bookmarkStart w:id="0" w:name="_GoBack"/>
+      <w:bookmarkEnd w:id="0"/>
     </w:p>
     <w:p>
       <w:pPr>
@@ -45,14 +40,7 @@
           <w:rFonts w:ascii="Verdana" w:hAnsi="Verdana"/>
           <w:b/>
         </w:rPr>
-        <w:t>SWS-1</w:t>
-      </w:r>
-      <w:r>
-        <w:rPr>
-          <w:rFonts w:ascii="Verdana" w:hAnsi="Verdana"/>
-          <w:b/>
-        </w:rPr>
-        <w:t xml:space="preserve">00 </w:t>
+        <w:t xml:space="preserve">SWS-100 </w:t>
       </w:r>
     </w:p>
     <w:p>
@@ -70,25 +58,7 @@
         <w:rPr>
           <w:rFonts w:ascii="Verdana" w:hAnsi="Verdana"/>
         </w:rPr>
-        <w:t>SWS-</w:t>
-      </w:r>
-      <w:r>
-        <w:rPr>
-          <w:rFonts w:ascii="Verdana" w:hAnsi="Verdana"/>
-        </w:rPr>
-        <w:t>10</w:t>
-      </w:r>
-      <w:r>
-        <w:rPr>
-          <w:rFonts w:ascii="Verdana" w:hAnsi="Verdana"/>
-        </w:rPr>
-        <w:t>0-</w:t>
-      </w:r>
-      <w:r>
-        <w:rPr>
-          <w:rFonts w:ascii="Verdana" w:hAnsi="Verdana"/>
-        </w:rPr>
-        <w:t>Wsdl:</w:t>
+        <w:t>SWS-100-Wsdl:</w:t>
       </w:r>
     </w:p>
     <w:p>
@@ -100,11 +70,13 @@
         <w:spacing w:after="0" w:line="240" w:lineRule="auto"/>
         <w:rPr>
           <w:rFonts w:ascii="Verdana" w:hAnsi="Verdana"/>
-        </w:rPr>
-      </w:pPr>
-      <w:r>
-        <w:rPr>
-          <w:rFonts w:ascii="Verdana" w:hAnsi="Verdana"/>
+          <w:highlight w:val="green"/>
+        </w:rPr>
+      </w:pPr>
+      <w:r>
+        <w:rPr>
+          <w:rFonts w:ascii="Verdana" w:hAnsi="Verdana"/>
+          <w:highlight w:val="green"/>
         </w:rPr>
         <w:t xml:space="preserve">Starter WSDL </w:t>
       </w:r>
@@ -112,6 +84,7 @@
       <w:r>
         <w:rPr>
           <w:rFonts w:ascii="Verdana" w:hAnsi="Verdana"/>
+          <w:highlight w:val="green"/>
         </w:rPr>
         <w:t>EchoService</w:t>
       </w:r>
@@ -119,6 +92,174 @@
     </w:p>
     <w:p>
       <w:pPr>
+        <w:numPr>
+          <w:ilvl w:val="1"/>
+          <w:numId w:val="1"/>
+        </w:numPr>
+        <w:spacing w:after="0" w:line="240" w:lineRule="auto"/>
+        <w:rPr>
+          <w:rFonts w:ascii="Verdana" w:hAnsi="Verdana"/>
+        </w:rPr>
+      </w:pPr>
+      <w:r>
+        <w:rPr>
+          <w:rFonts w:ascii="Verdana" w:hAnsi="Verdana"/>
+        </w:rPr>
+        <w:t>V</w:t>
+      </w:r>
+      <w:r>
+        <w:rPr>
+          <w:rFonts w:ascii="Verdana" w:hAnsi="Verdana"/>
+        </w:rPr>
+        <w:t xml:space="preserve">isa </w:t>
+      </w:r>
+      <w:proofErr w:type="spellStart"/>
+      <w:r>
+        <w:rPr>
+          <w:rFonts w:ascii="Verdana" w:hAnsi="Verdana"/>
+        </w:rPr>
+        <w:t>wsdl</w:t>
+      </w:r>
+      <w:proofErr w:type="spellEnd"/>
+    </w:p>
+    <w:p>
+      <w:pPr>
+        <w:numPr>
+          <w:ilvl w:val="1"/>
+          <w:numId w:val="1"/>
+        </w:numPr>
+        <w:spacing w:after="0" w:line="240" w:lineRule="auto"/>
+        <w:rPr>
+          <w:rFonts w:ascii="Verdana" w:hAnsi="Verdana"/>
+        </w:rPr>
+      </w:pPr>
+      <w:r>
+        <w:rPr>
+          <w:rFonts w:ascii="Verdana" w:hAnsi="Verdana"/>
+        </w:rPr>
+        <w:t xml:space="preserve">BS </w:t>
+      </w:r>
+      <w:proofErr w:type="spellStart"/>
+      <w:r>
+        <w:rPr>
+          <w:rFonts w:ascii="Verdana" w:hAnsi="Verdana"/>
+        </w:rPr>
+        <w:t>wsdl</w:t>
+      </w:r>
+      <w:proofErr w:type="spellEnd"/>
+      <w:r>
+        <w:rPr>
+          <w:rFonts w:ascii="Verdana" w:hAnsi="Verdana"/>
+        </w:rPr>
+        <w:t xml:space="preserve"> (</w:t>
+      </w:r>
+      <w:proofErr w:type="spellStart"/>
+      <w:r>
+        <w:rPr>
+          <w:rFonts w:ascii="Verdana" w:hAnsi="Verdana"/>
+        </w:rPr>
+        <w:t>utente</w:t>
+      </w:r>
+      <w:proofErr w:type="spellEnd"/>
+      <w:r>
+        <w:rPr>
+          <w:rFonts w:ascii="Verdana" w:hAnsi="Verdana"/>
+        </w:rPr>
+        <w:t>)</w:t>
+      </w:r>
+    </w:p>
+    <w:p>
+      <w:pPr>
+        <w:numPr>
+          <w:ilvl w:val="0"/>
+          <w:numId w:val="1"/>
+        </w:numPr>
+        <w:spacing w:after="0" w:line="240" w:lineRule="auto"/>
+        <w:rPr>
+          <w:rFonts w:ascii="Verdana" w:hAnsi="Verdana"/>
+        </w:rPr>
+      </w:pPr>
+      <w:r>
+        <w:rPr>
+          <w:rFonts w:ascii="Verdana" w:hAnsi="Verdana"/>
+        </w:rPr>
+        <w:t>SWS-110-Binari</w:t>
+      </w:r>
+    </w:p>
+    <w:p>
+      <w:pPr>
+        <w:numPr>
+          <w:ilvl w:val="0"/>
+          <w:numId w:val="1"/>
+        </w:numPr>
+        <w:spacing w:after="0" w:line="240" w:lineRule="auto"/>
+        <w:rPr>
+          <w:rFonts w:ascii="Verdana" w:hAnsi="Verdana"/>
+        </w:rPr>
+      </w:pPr>
+      <w:r>
+        <w:rPr>
+          <w:rFonts w:ascii="Verdana" w:hAnsi="Verdana"/>
+        </w:rPr>
+        <w:t>SWS-130-Exceptions</w:t>
+      </w:r>
+    </w:p>
+    <w:p>
+      <w:pPr>
+        <w:numPr>
+          <w:ilvl w:val="0"/>
+          <w:numId w:val="1"/>
+        </w:numPr>
+        <w:spacing w:after="0" w:line="240" w:lineRule="auto"/>
+        <w:rPr>
+          <w:rFonts w:ascii="Verdana" w:hAnsi="Verdana"/>
+        </w:rPr>
+      </w:pPr>
+      <w:r>
+        <w:rPr>
+          <w:rFonts w:ascii="Verdana" w:hAnsi="Verdana"/>
+        </w:rPr>
+        <w:t>SWS-1</w:t>
+      </w:r>
+      <w:r>
+        <w:rPr>
+          <w:rFonts w:ascii="Verdana" w:hAnsi="Verdana"/>
+        </w:rPr>
+        <w:t>4</w:t>
+      </w:r>
+      <w:r>
+        <w:rPr>
+          <w:rFonts w:ascii="Verdana" w:hAnsi="Verdana"/>
+        </w:rPr>
+        <w:t>0-</w:t>
+      </w:r>
+      <w:r>
+        <w:rPr>
+          <w:rFonts w:ascii="Verdana" w:hAnsi="Verdana"/>
+        </w:rPr>
+        <w:t>Interceptors SS</w:t>
+      </w:r>
+    </w:p>
+    <w:p>
+      <w:pPr>
+        <w:numPr>
+          <w:ilvl w:val="0"/>
+          <w:numId w:val="1"/>
+        </w:numPr>
+        <w:spacing w:after="0" w:line="240" w:lineRule="auto"/>
+        <w:rPr>
+          <w:rFonts w:ascii="Verdana" w:hAnsi="Verdana"/>
+        </w:rPr>
+      </w:pPr>
+      <w:r>
+        <w:rPr>
+          <w:rFonts w:ascii="Verdana" w:hAnsi="Verdana"/>
+        </w:rPr>
+        <w:t>Server test</w:t>
+      </w:r>
+    </w:p>
+    <w:p>
+      <w:pPr>
         <w:rPr>
           <w:lang w:val="et-EE"/>
         </w:rPr>
@@ -136,28 +277,86 @@
           <w:rFonts w:ascii="Verdana" w:hAnsi="Verdana"/>
           <w:b/>
         </w:rPr>
-        <w:t>SWS-</w:t>
-      </w:r>
+        <w:t>SWS-200:</w:t>
+      </w:r>
+    </w:p>
+    <w:p>
+      <w:pPr>
+        <w:numPr>
+          <w:ilvl w:val="0"/>
+          <w:numId w:val="3"/>
+        </w:numPr>
+        <w:spacing w:after="0" w:line="240" w:lineRule="auto"/>
+        <w:rPr>
+          <w:rFonts w:ascii="Verdana" w:hAnsi="Verdana"/>
+        </w:rPr>
+      </w:pPr>
       <w:r>
         <w:rPr>
           <w:rFonts w:ascii="Verdana" w:hAnsi="Verdana"/>
           <w:b/>
         </w:rPr>
-        <w:t>2</w:t>
-      </w:r>
-      <w:r>
+        <w:t xml:space="preserve"> </w:t>
+      </w:r>
+      <w:r>
+        <w:rPr>
+          <w:rFonts w:ascii="Verdana" w:hAnsi="Verdana"/>
+        </w:rPr>
+        <w:t>SWS-201-Interceptors (Log message)</w:t>
+      </w:r>
+    </w:p>
+    <w:p>
+      <w:pPr>
+        <w:numPr>
+          <w:ilvl w:val="0"/>
+          <w:numId w:val="3"/>
+        </w:numPr>
+        <w:spacing w:after="0" w:line="240" w:lineRule="auto"/>
+        <w:rPr>
+          <w:rFonts w:ascii="Verdana" w:hAnsi="Verdana"/>
+        </w:rPr>
+      </w:pPr>
+      <w:r>
+        <w:rPr>
+          <w:rFonts w:ascii="Verdana" w:hAnsi="Verdana"/>
+        </w:rPr>
+        <w:t xml:space="preserve"> SWS</w:t>
+      </w:r>
+      <w:r>
+        <w:rPr>
+          <w:rFonts w:ascii="Verdana" w:hAnsi="Verdana"/>
+        </w:rPr>
+        <w:t>-</w:t>
+      </w:r>
+    </w:p>
+    <w:p>
+      <w:pPr>
         <w:rPr>
           <w:rFonts w:ascii="Verdana" w:hAnsi="Verdana"/>
           <w:b/>
         </w:rPr>
-        <w:t>00</w:t>
-      </w:r>
-      <w:r>
+      </w:pPr>
+    </w:p>
+    <w:p>
+      <w:pPr>
+        <w:rPr>
+          <w:lang w:val="et-EE"/>
+        </w:rPr>
+      </w:pPr>
+    </w:p>
+    <w:p>
+      <w:pPr>
         <w:rPr>
           <w:rFonts w:ascii="Verdana" w:hAnsi="Verdana"/>
           <w:b/>
         </w:rPr>
-        <w:t>:</w:t>
+      </w:pPr>
+      <w:r>
+        <w:rPr>
+          <w:rFonts w:ascii="Verdana" w:hAnsi="Verdana"/>
+          <w:b/>
+        </w:rPr>
+        <w:t xml:space="preserve">SWS-300 </w:t>
       </w:r>
     </w:p>
     <w:p>
@@ -174,15 +373,106 @@
       <w:r>
         <w:rPr>
           <w:rFonts w:ascii="Verdana" w:hAnsi="Verdana"/>
-          <w:b/>
-        </w:rPr>
-        <w:t xml:space="preserve"> </w:t>
-      </w:r>
-      <w:r>
-        <w:rPr>
-          <w:rFonts w:ascii="Verdana" w:hAnsi="Verdana"/>
-        </w:rPr>
-        <w:t>SWS-201-Interceptors (Log message)</w:t>
+        </w:rPr>
+        <w:t xml:space="preserve">SWS-300-MU </w:t>
+      </w:r>
+    </w:p>
+    <w:p>
+      <w:pPr>
+        <w:numPr>
+          <w:ilvl w:val="1"/>
+          <w:numId w:val="3"/>
+        </w:numPr>
+        <w:spacing w:after="0" w:line="240" w:lineRule="auto"/>
+        <w:rPr>
+          <w:rFonts w:ascii="Verdana" w:hAnsi="Verdana"/>
+        </w:rPr>
+      </w:pPr>
+      <w:r>
+        <w:rPr>
+          <w:rFonts w:ascii="Verdana" w:hAnsi="Verdana"/>
+        </w:rPr>
+        <w:t>Generated (</w:t>
+      </w:r>
+      <w:proofErr w:type="spellStart"/>
+      <w:r>
+        <w:rPr>
+          <w:rFonts w:ascii="Verdana" w:hAnsi="Verdana"/>
+        </w:rPr>
+        <w:t>Marshalling</w:t>
+      </w:r>
+      <w:proofErr w:type="spellEnd"/>
+      <w:r>
+        <w:rPr>
+          <w:rFonts w:ascii="Verdana" w:hAnsi="Verdana"/>
+        </w:rPr>
+        <w:t>/</w:t>
+      </w:r>
+      <w:proofErr w:type="spellStart"/>
+      <w:r>
+        <w:rPr>
+          <w:rFonts w:ascii="Verdana" w:hAnsi="Verdana"/>
+        </w:rPr>
+        <w:t>unmarshalling</w:t>
+      </w:r>
+      <w:proofErr w:type="spellEnd"/>
+      <w:r>
+        <w:rPr>
+          <w:rFonts w:ascii="Verdana" w:hAnsi="Verdana"/>
+        </w:rPr>
+        <w:t>)</w:t>
+      </w:r>
+    </w:p>
+    <w:p>
+      <w:pPr>
+        <w:numPr>
+          <w:ilvl w:val="1"/>
+          <w:numId w:val="3"/>
+        </w:numPr>
+        <w:spacing w:after="0" w:line="240" w:lineRule="auto"/>
+        <w:rPr>
+          <w:rFonts w:ascii="Verdana" w:hAnsi="Verdana"/>
+        </w:rPr>
+      </w:pPr>
+      <w:r>
+        <w:rPr>
+          <w:rFonts w:ascii="Verdana" w:hAnsi="Verdana"/>
+        </w:rPr>
+        <w:t>Annotation (</w:t>
+      </w:r>
+      <w:proofErr w:type="spellStart"/>
+      <w:r>
+        <w:rPr>
+          <w:rFonts w:ascii="Verdana" w:hAnsi="Verdana"/>
+        </w:rPr>
+        <w:t>Marshalling</w:t>
+      </w:r>
+      <w:proofErr w:type="spellEnd"/>
+      <w:r>
+        <w:rPr>
+          <w:rFonts w:ascii="Verdana" w:hAnsi="Verdana"/>
+        </w:rPr>
+        <w:t>/</w:t>
+      </w:r>
+      <w:proofErr w:type="spellStart"/>
+      <w:r>
+        <w:rPr>
+          <w:rFonts w:ascii="Verdana" w:hAnsi="Verdana"/>
+        </w:rPr>
+        <w:t>unmarshalling</w:t>
+      </w:r>
+      <w:proofErr w:type="spellEnd"/>
+      <w:r>
+        <w:rPr>
+          <w:rFonts w:ascii="Verdana" w:hAnsi="Verdana"/>
+        </w:rPr>
+        <w:t>)</w:t>
+      </w:r>
+      <w:r>
+        <w:rPr>
+          <w:rFonts w:ascii="Verdana" w:hAnsi="Verdana"/>
+        </w:rPr>
+        <w:br/>
       </w:r>
     </w:p>
     <w:p>
@@ -196,37 +486,136 @@
           <w:rFonts w:ascii="Verdana" w:hAnsi="Verdana"/>
         </w:rPr>
       </w:pPr>
-      <w:bookmarkStart w:id="0" w:name="_GoBack"/>
-      <w:bookmarkEnd w:id="0"/>
-    </w:p>
-    <w:p>
-      <w:pPr>
-        <w:rPr>
-          <w:rFonts w:ascii="Verdana" w:hAnsi="Verdana"/>
-          <w:b/>
-        </w:rPr>
-      </w:pPr>
-    </w:p>
-    <w:p>
-      <w:pPr>
-        <w:rPr>
-          <w:lang w:val="et-EE"/>
-        </w:rPr>
-      </w:pPr>
-    </w:p>
-    <w:p>
-      <w:pPr>
-        <w:rPr>
-          <w:rFonts w:ascii="Verdana" w:hAnsi="Verdana"/>
-          <w:b/>
-        </w:rPr>
-      </w:pPr>
-      <w:r>
-        <w:rPr>
-          <w:rFonts w:ascii="Verdana" w:hAnsi="Verdana"/>
-          <w:b/>
-        </w:rPr>
-        <w:t xml:space="preserve">SWS-300 </w:t>
+      <w:r>
+        <w:rPr>
+          <w:rFonts w:ascii="Verdana" w:hAnsi="Verdana"/>
+        </w:rPr>
+        <w:t xml:space="preserve">SWS-300-BT </w:t>
+      </w:r>
+    </w:p>
+    <w:p>
+      <w:pPr>
+        <w:numPr>
+          <w:ilvl w:val="1"/>
+          <w:numId w:val="3"/>
+        </w:numPr>
+        <w:spacing w:after="0" w:line="240" w:lineRule="auto"/>
+        <w:rPr>
+          <w:rFonts w:ascii="Verdana" w:hAnsi="Verdana"/>
+        </w:rPr>
+      </w:pPr>
+      <w:r>
+        <w:rPr>
+          <w:rFonts w:ascii="Verdana" w:hAnsi="Verdana"/>
+        </w:rPr>
+        <w:t>Basic types:</w:t>
+      </w:r>
+      <w:r>
+        <w:rPr>
+          <w:rFonts w:ascii="Verdana" w:hAnsi="Verdana"/>
+        </w:rPr>
+        <w:tab/>
+        <w:t>()</w:t>
+      </w:r>
+    </w:p>
+    <w:p>
+      <w:pPr>
+        <w:numPr>
+          <w:ilvl w:val="2"/>
+          <w:numId w:val="3"/>
+        </w:numPr>
+        <w:spacing w:after="0" w:line="240" w:lineRule="auto"/>
+        <w:rPr>
+          <w:rFonts w:ascii="Verdana" w:hAnsi="Verdana"/>
+        </w:rPr>
+      </w:pPr>
+      <w:proofErr w:type="spellStart"/>
+      <w:r>
+        <w:rPr>
+          <w:rFonts w:ascii="Verdana" w:hAnsi="Verdana"/>
+        </w:rPr>
+        <w:t>Primitivi</w:t>
+      </w:r>
+      <w:proofErr w:type="spellEnd"/>
+    </w:p>
+    <w:p>
+      <w:pPr>
+        <w:numPr>
+          <w:ilvl w:val="2"/>
+          <w:numId w:val="3"/>
+        </w:numPr>
+        <w:spacing w:after="0" w:line="240" w:lineRule="auto"/>
+        <w:rPr>
+          <w:rFonts w:ascii="Verdana" w:hAnsi="Verdana"/>
+        </w:rPr>
+      </w:pPr>
+      <w:r>
+        <w:rPr>
+          <w:rFonts w:ascii="Verdana" w:hAnsi="Verdana"/>
+        </w:rPr>
+        <w:t>Date</w:t>
+      </w:r>
+    </w:p>
+    <w:p>
+      <w:pPr>
+        <w:numPr>
+          <w:ilvl w:val="2"/>
+          <w:numId w:val="3"/>
+        </w:numPr>
+        <w:spacing w:after="0" w:line="240" w:lineRule="auto"/>
+        <w:rPr>
+          <w:rFonts w:ascii="Verdana" w:hAnsi="Verdana"/>
+        </w:rPr>
+      </w:pPr>
+      <w:r>
+        <w:rPr>
+          <w:rFonts w:ascii="Verdana" w:hAnsi="Verdana"/>
+        </w:rPr>
+        <w:t>Blob</w:t>
+      </w:r>
+    </w:p>
+    <w:p>
+      <w:pPr>
+        <w:numPr>
+          <w:ilvl w:val="2"/>
+          <w:numId w:val="3"/>
+        </w:numPr>
+        <w:spacing w:after="0" w:line="240" w:lineRule="auto"/>
+        <w:rPr>
+          <w:rFonts w:ascii="Verdana" w:hAnsi="Verdana"/>
+        </w:rPr>
+      </w:pPr>
+      <w:r>
+        <w:rPr>
+          <w:rFonts w:ascii="Verdana" w:hAnsi="Verdana"/>
+        </w:rPr>
+        <w:t>Lob</w:t>
+      </w:r>
+    </w:p>
+    <w:p>
+      <w:pPr>
+        <w:numPr>
+          <w:ilvl w:val="2"/>
+          <w:numId w:val="3"/>
+        </w:numPr>
+        <w:spacing w:after="0" w:line="240" w:lineRule="auto"/>
+        <w:rPr>
+          <w:rFonts w:ascii="Verdana" w:hAnsi="Verdana"/>
+        </w:rPr>
+      </w:pPr>
+      <w:proofErr w:type="spellStart"/>
+      <w:r>
+        <w:rPr>
+          <w:rFonts w:ascii="Verdana" w:hAnsi="Verdana"/>
+        </w:rPr>
+        <w:t>Riutilizzabili</w:t>
+      </w:r>
+      <w:proofErr w:type="spellEnd"/>
+      <w:r>
+        <w:rPr>
+          <w:rFonts w:ascii="Verdana" w:hAnsi="Verdana"/>
+        </w:rPr>
+        <w:br/>
       </w:r>
     </w:p>
     <w:p>
@@ -244,13 +633,7 @@
         <w:rPr>
           <w:rFonts w:ascii="Verdana" w:hAnsi="Verdana"/>
         </w:rPr>
-        <w:t>SWS-300-MU</w:t>
-      </w:r>
-      <w:r>
-        <w:rPr>
-          <w:rFonts w:ascii="Verdana" w:hAnsi="Verdana"/>
-        </w:rPr>
-        <w:t xml:space="preserve"> </w:t>
+        <w:t>SWS-300-OXM-R</w:t>
       </w:r>
     </w:p>
     <w:p>
@@ -264,45 +647,141 @@
           <w:rFonts w:ascii="Verdana" w:hAnsi="Verdana"/>
         </w:rPr>
       </w:pPr>
-      <w:r>
-        <w:rPr>
-          <w:rFonts w:ascii="Verdana" w:hAnsi="Verdana"/>
-        </w:rPr>
-        <w:t xml:space="preserve">Generated </w:t>
-      </w:r>
-      <w:r>
-        <w:rPr>
-          <w:rFonts w:ascii="Verdana" w:hAnsi="Verdana"/>
-        </w:rPr>
-        <w:t>(</w:t>
-      </w:r>
       <w:proofErr w:type="spellStart"/>
       <w:r>
         <w:rPr>
           <w:rFonts w:ascii="Verdana" w:hAnsi="Verdana"/>
         </w:rPr>
-        <w:t>Marshalling</w:t>
+        <w:t>Relazioni</w:t>
       </w:r>
       <w:proofErr w:type="spellEnd"/>
-      <w:r>
-        <w:rPr>
-          <w:rFonts w:ascii="Verdana" w:hAnsi="Verdana"/>
-        </w:rPr>
-        <w:t>/</w:t>
-      </w:r>
+    </w:p>
+    <w:p>
+      <w:pPr>
+        <w:numPr>
+          <w:ilvl w:val="2"/>
+          <w:numId w:val="3"/>
+        </w:numPr>
+        <w:spacing w:after="0" w:line="240" w:lineRule="auto"/>
+        <w:rPr>
+          <w:rFonts w:ascii="Verdana" w:hAnsi="Verdana"/>
+        </w:rPr>
+      </w:pPr>
+      <w:r>
+        <w:rPr>
+          <w:rFonts w:ascii="Verdana" w:hAnsi="Verdana"/>
+        </w:rPr>
+        <w:t xml:space="preserve">1 a 1 </w:t>
+      </w:r>
+    </w:p>
+    <w:p>
+      <w:pPr>
+        <w:numPr>
+          <w:ilvl w:val="2"/>
+          <w:numId w:val="3"/>
+        </w:numPr>
+        <w:spacing w:after="0" w:line="240" w:lineRule="auto"/>
+        <w:rPr>
+          <w:rFonts w:ascii="Verdana" w:hAnsi="Verdana"/>
+        </w:rPr>
+      </w:pPr>
+      <w:r>
+        <w:rPr>
+          <w:rFonts w:ascii="Verdana" w:hAnsi="Verdana"/>
+        </w:rPr>
+        <w:t xml:space="preserve">1 a N </w:t>
+      </w:r>
+    </w:p>
+    <w:p>
+      <w:pPr>
+        <w:numPr>
+          <w:ilvl w:val="2"/>
+          <w:numId w:val="3"/>
+        </w:numPr>
+        <w:spacing w:after="0" w:line="240" w:lineRule="auto"/>
+        <w:rPr>
+          <w:rFonts w:ascii="Verdana" w:hAnsi="Verdana"/>
+        </w:rPr>
+      </w:pPr>
+      <w:r>
+        <w:rPr>
+          <w:rFonts w:ascii="Verdana" w:hAnsi="Verdana"/>
+        </w:rPr>
+        <w:t>data structure (List, Set, Maps)</w:t>
+      </w:r>
+    </w:p>
+    <w:p>
+      <w:pPr>
+        <w:numPr>
+          <w:ilvl w:val="2"/>
+          <w:numId w:val="3"/>
+        </w:numPr>
+        <w:spacing w:after="0" w:line="240" w:lineRule="auto"/>
+        <w:rPr>
+          <w:rFonts w:ascii="Verdana" w:hAnsi="Verdana"/>
+        </w:rPr>
+      </w:pPr>
+      <w:r>
+        <w:rPr>
+          <w:rFonts w:ascii="Verdana" w:hAnsi="Verdana"/>
+        </w:rPr>
+        <w:t>N a N</w:t>
+      </w:r>
+    </w:p>
+    <w:p>
+      <w:pPr>
+        <w:numPr>
+          <w:ilvl w:val="2"/>
+          <w:numId w:val="3"/>
+        </w:numPr>
+        <w:spacing w:after="0" w:line="240" w:lineRule="auto"/>
+        <w:rPr>
+          <w:rFonts w:ascii="Verdana" w:hAnsi="Verdana"/>
+        </w:rPr>
+      </w:pPr>
       <w:proofErr w:type="spellStart"/>
       <w:r>
         <w:rPr>
           <w:rFonts w:ascii="Verdana" w:hAnsi="Verdana"/>
         </w:rPr>
-        <w:t>unmarshalling</w:t>
+        <w:t>Bidirezionale</w:t>
       </w:r>
       <w:proofErr w:type="spellEnd"/>
       <w:r>
         <w:rPr>
           <w:rFonts w:ascii="Verdana" w:hAnsi="Verdana"/>
         </w:rPr>
-        <w:t>)</w:t>
+        <w:t xml:space="preserve"> (cyclic references)</w:t>
+      </w:r>
+      <w:r>
+        <w:rPr>
+          <w:rFonts w:ascii="Verdana" w:hAnsi="Verdana"/>
+        </w:rPr>
+        <w:br/>
+      </w:r>
+      <w:r>
+        <w:rPr>
+          <w:rFonts w:ascii="Verdana" w:hAnsi="Verdana"/>
+        </w:rPr>
+        <w:br/>
+      </w:r>
+    </w:p>
+    <w:p>
+      <w:pPr>
+        <w:numPr>
+          <w:ilvl w:val="0"/>
+          <w:numId w:val="3"/>
+        </w:numPr>
+        <w:spacing w:after="0" w:line="240" w:lineRule="auto"/>
+        <w:rPr>
+          <w:rFonts w:ascii="Verdana" w:hAnsi="Verdana"/>
+        </w:rPr>
+      </w:pPr>
+      <w:r>
+        <w:rPr>
+          <w:rFonts w:ascii="Verdana" w:hAnsi="Verdana"/>
+        </w:rPr>
+        <w:t>SWS-300-Er</w:t>
       </w:r>
     </w:p>
     <w:p>
@@ -316,424 +795,64 @@
           <w:rFonts w:ascii="Verdana" w:hAnsi="Verdana"/>
         </w:rPr>
       </w:pPr>
-      <w:r>
-        <w:rPr>
-          <w:rFonts w:ascii="Verdana" w:hAnsi="Verdana"/>
-        </w:rPr>
-        <w:t xml:space="preserve">Annotation </w:t>
-      </w:r>
-      <w:r>
-        <w:rPr>
-          <w:rFonts w:ascii="Verdana" w:hAnsi="Verdana"/>
-        </w:rPr>
-        <w:t>(</w:t>
-      </w:r>
       <w:proofErr w:type="spellStart"/>
       <w:r>
         <w:rPr>
           <w:rFonts w:ascii="Verdana" w:hAnsi="Verdana"/>
         </w:rPr>
-        <w:t>Marshalling</w:t>
+        <w:t>Ereditarieta</w:t>
       </w:r>
       <w:proofErr w:type="spellEnd"/>
-      <w:r>
-        <w:rPr>
-          <w:rFonts w:ascii="Verdana" w:hAnsi="Verdana"/>
-        </w:rPr>
-        <w:t>/</w:t>
-      </w:r>
+    </w:p>
+    <w:p>
+      <w:pPr>
+        <w:numPr>
+          <w:ilvl w:val="2"/>
+          <w:numId w:val="3"/>
+        </w:numPr>
+        <w:spacing w:after="0" w:line="240" w:lineRule="auto"/>
+        <w:rPr>
+          <w:rFonts w:ascii="Verdana" w:hAnsi="Verdana"/>
+        </w:rPr>
+      </w:pPr>
       <w:proofErr w:type="spellStart"/>
       <w:r>
         <w:rPr>
           <w:rFonts w:ascii="Verdana" w:hAnsi="Verdana"/>
         </w:rPr>
-        <w:t>unmarshalling</w:t>
+        <w:lastRenderedPageBreak/>
+        <w:t>Soluzioni</w:t>
       </w:r>
       <w:proofErr w:type="spellEnd"/>
       <w:r>
         <w:rPr>
           <w:rFonts w:ascii="Verdana" w:hAnsi="Verdana"/>
         </w:rPr>
-        <w:t>)</w:t>
-      </w:r>
-      <w:r>
-        <w:rPr>
-          <w:rFonts w:ascii="Verdana" w:hAnsi="Verdana"/>
-        </w:rPr>
-        <w:br/>
-      </w:r>
-    </w:p>
-    <w:p>
-      <w:pPr>
-        <w:numPr>
-          <w:ilvl w:val="0"/>
-          <w:numId w:val="3"/>
-        </w:numPr>
-        <w:spacing w:after="0" w:line="240" w:lineRule="auto"/>
-        <w:rPr>
-          <w:rFonts w:ascii="Verdana" w:hAnsi="Verdana"/>
-        </w:rPr>
-      </w:pPr>
-      <w:r>
-        <w:rPr>
-          <w:rFonts w:ascii="Verdana" w:hAnsi="Verdana"/>
-        </w:rPr>
-        <w:t>SWS-300-BT</w:t>
-      </w:r>
-      <w:r>
-        <w:rPr>
-          <w:rFonts w:ascii="Verdana" w:hAnsi="Verdana"/>
-        </w:rPr>
-        <w:t xml:space="preserve"> </w:t>
-      </w:r>
-    </w:p>
-    <w:p>
-      <w:pPr>
-        <w:numPr>
-          <w:ilvl w:val="1"/>
-          <w:numId w:val="3"/>
-        </w:numPr>
-        <w:spacing w:after="0" w:line="240" w:lineRule="auto"/>
-        <w:rPr>
-          <w:rFonts w:ascii="Verdana" w:hAnsi="Verdana"/>
-        </w:rPr>
-      </w:pPr>
-      <w:r>
-        <w:rPr>
-          <w:rFonts w:ascii="Verdana" w:hAnsi="Verdana"/>
-        </w:rPr>
-        <w:t>Basi</w:t>
-      </w:r>
-      <w:r>
-        <w:rPr>
-          <w:rFonts w:ascii="Verdana" w:hAnsi="Verdana"/>
-        </w:rPr>
-        <w:t>c types</w:t>
-      </w:r>
-      <w:r>
-        <w:rPr>
-          <w:rFonts w:ascii="Verdana" w:hAnsi="Verdana"/>
-        </w:rPr>
-        <w:t>:</w:t>
-      </w:r>
-      <w:r>
-        <w:rPr>
-          <w:rFonts w:ascii="Verdana" w:hAnsi="Verdana"/>
-        </w:rPr>
-        <w:tab/>
-      </w:r>
-      <w:r>
-        <w:rPr>
-          <w:rFonts w:ascii="Verdana" w:hAnsi="Verdana"/>
-        </w:rPr>
-        <w:t>()</w:t>
-      </w:r>
-    </w:p>
-    <w:p>
-      <w:pPr>
-        <w:numPr>
-          <w:ilvl w:val="2"/>
-          <w:numId w:val="3"/>
-        </w:numPr>
-        <w:spacing w:after="0" w:line="240" w:lineRule="auto"/>
-        <w:rPr>
-          <w:rFonts w:ascii="Verdana" w:hAnsi="Verdana"/>
-        </w:rPr>
-      </w:pPr>
+        <w:t xml:space="preserve"> con </w:t>
+      </w:r>
       <w:proofErr w:type="spellStart"/>
       <w:r>
         <w:rPr>
           <w:rFonts w:ascii="Verdana" w:hAnsi="Verdana"/>
         </w:rPr>
-        <w:t>Primitivi</w:t>
+        <w:t>subGroup</w:t>
       </w:r>
       <w:proofErr w:type="spellEnd"/>
-    </w:p>
-    <w:p>
-      <w:pPr>
-        <w:numPr>
-          <w:ilvl w:val="2"/>
-          <w:numId w:val="3"/>
-        </w:numPr>
-        <w:spacing w:after="0" w:line="240" w:lineRule="auto"/>
-        <w:rPr>
-          <w:rFonts w:ascii="Verdana" w:hAnsi="Verdana"/>
-        </w:rPr>
-      </w:pPr>
-      <w:r>
-        <w:rPr>
-          <w:rFonts w:ascii="Verdana" w:hAnsi="Verdana"/>
-        </w:rPr>
-        <w:t>Date</w:t>
-      </w:r>
-    </w:p>
-    <w:p>
-      <w:pPr>
-        <w:numPr>
-          <w:ilvl w:val="2"/>
-          <w:numId w:val="3"/>
-        </w:numPr>
-        <w:spacing w:after="0" w:line="240" w:lineRule="auto"/>
-        <w:rPr>
-          <w:rFonts w:ascii="Verdana" w:hAnsi="Verdana"/>
-        </w:rPr>
-      </w:pPr>
-      <w:r>
-        <w:rPr>
-          <w:rFonts w:ascii="Verdana" w:hAnsi="Verdana"/>
-        </w:rPr>
-        <w:t>Blob</w:t>
-      </w:r>
-    </w:p>
-    <w:p>
-      <w:pPr>
-        <w:numPr>
-          <w:ilvl w:val="2"/>
-          <w:numId w:val="3"/>
-        </w:numPr>
-        <w:spacing w:after="0" w:line="240" w:lineRule="auto"/>
-        <w:rPr>
-          <w:rFonts w:ascii="Verdana" w:hAnsi="Verdana"/>
-        </w:rPr>
-      </w:pPr>
-      <w:r>
-        <w:rPr>
-          <w:rFonts w:ascii="Verdana" w:hAnsi="Verdana"/>
-        </w:rPr>
-        <w:t>Lob</w:t>
-      </w:r>
-      <w:r>
-        <w:rPr>
-          <w:rFonts w:ascii="Verdana" w:hAnsi="Verdana"/>
-        </w:rPr>
-        <w:br/>
-      </w:r>
-    </w:p>
-    <w:p>
-      <w:pPr>
-        <w:numPr>
-          <w:ilvl w:val="0"/>
-          <w:numId w:val="3"/>
-        </w:numPr>
-        <w:spacing w:after="0" w:line="240" w:lineRule="auto"/>
-        <w:rPr>
-          <w:rFonts w:ascii="Verdana" w:hAnsi="Verdana"/>
-        </w:rPr>
-      </w:pPr>
-      <w:r>
-        <w:rPr>
-          <w:rFonts w:ascii="Verdana" w:hAnsi="Verdana"/>
-        </w:rPr>
-        <w:t>SWS-300-</w:t>
-      </w:r>
-      <w:r>
-        <w:rPr>
-          <w:rFonts w:ascii="Verdana" w:hAnsi="Verdana"/>
-        </w:rPr>
-        <w:t>OXM-R</w:t>
-      </w:r>
-    </w:p>
-    <w:p>
-      <w:pPr>
-        <w:numPr>
-          <w:ilvl w:val="1"/>
-          <w:numId w:val="3"/>
-        </w:numPr>
-        <w:spacing w:after="0" w:line="240" w:lineRule="auto"/>
-        <w:rPr>
-          <w:rFonts w:ascii="Verdana" w:hAnsi="Verdana"/>
-        </w:rPr>
-      </w:pPr>
-      <w:proofErr w:type="spellStart"/>
-      <w:r>
-        <w:rPr>
-          <w:rFonts w:ascii="Verdana" w:hAnsi="Verdana"/>
-        </w:rPr>
-        <w:t>Relazioni</w:t>
-      </w:r>
-      <w:proofErr w:type="spellEnd"/>
-    </w:p>
-    <w:p>
-      <w:pPr>
-        <w:numPr>
-          <w:ilvl w:val="2"/>
-          <w:numId w:val="3"/>
-        </w:numPr>
-        <w:spacing w:after="0" w:line="240" w:lineRule="auto"/>
-        <w:rPr>
-          <w:rFonts w:ascii="Verdana" w:hAnsi="Verdana"/>
-        </w:rPr>
-      </w:pPr>
-      <w:r>
-        <w:rPr>
-          <w:rFonts w:ascii="Verdana" w:hAnsi="Verdana"/>
-        </w:rPr>
-        <w:t xml:space="preserve">1 a 1 </w:t>
-      </w:r>
-    </w:p>
-    <w:p>
-      <w:pPr>
-        <w:numPr>
-          <w:ilvl w:val="2"/>
-          <w:numId w:val="3"/>
-        </w:numPr>
-        <w:spacing w:after="0" w:line="240" w:lineRule="auto"/>
-        <w:rPr>
-          <w:rFonts w:ascii="Verdana" w:hAnsi="Verdana"/>
-        </w:rPr>
-      </w:pPr>
-      <w:r>
-        <w:rPr>
-          <w:rFonts w:ascii="Verdana" w:hAnsi="Verdana"/>
-        </w:rPr>
-        <w:t xml:space="preserve">1 a N </w:t>
-      </w:r>
-    </w:p>
-    <w:p>
-      <w:pPr>
-        <w:numPr>
-          <w:ilvl w:val="2"/>
-          <w:numId w:val="3"/>
-        </w:numPr>
-        <w:spacing w:after="0" w:line="240" w:lineRule="auto"/>
-        <w:rPr>
-          <w:rFonts w:ascii="Verdana" w:hAnsi="Verdana"/>
-        </w:rPr>
-      </w:pPr>
-      <w:r>
-        <w:rPr>
-          <w:rFonts w:ascii="Verdana" w:hAnsi="Verdana"/>
-        </w:rPr>
-        <w:t>data structure (List, Set, Maps)</w:t>
-      </w:r>
-    </w:p>
-    <w:p>
-      <w:pPr>
-        <w:numPr>
-          <w:ilvl w:val="2"/>
-          <w:numId w:val="3"/>
-        </w:numPr>
-        <w:spacing w:after="0" w:line="240" w:lineRule="auto"/>
-        <w:rPr>
-          <w:rFonts w:ascii="Verdana" w:hAnsi="Verdana"/>
-        </w:rPr>
-      </w:pPr>
-      <w:r>
-        <w:rPr>
-          <w:rFonts w:ascii="Verdana" w:hAnsi="Verdana"/>
-        </w:rPr>
-        <w:t>N a N</w:t>
-      </w:r>
-    </w:p>
-    <w:p>
-      <w:pPr>
-        <w:numPr>
-          <w:ilvl w:val="2"/>
-          <w:numId w:val="3"/>
-        </w:numPr>
-        <w:spacing w:after="0" w:line="240" w:lineRule="auto"/>
-        <w:rPr>
-          <w:rFonts w:ascii="Verdana" w:hAnsi="Verdana"/>
-        </w:rPr>
-      </w:pPr>
-      <w:proofErr w:type="spellStart"/>
-      <w:r>
-        <w:rPr>
-          <w:rFonts w:ascii="Verdana" w:hAnsi="Verdana"/>
-        </w:rPr>
-        <w:t>Bidirezionale</w:t>
-      </w:r>
-      <w:proofErr w:type="spellEnd"/>
-      <w:r>
-        <w:rPr>
-          <w:rFonts w:ascii="Verdana" w:hAnsi="Verdana"/>
-        </w:rPr>
-        <w:t xml:space="preserve"> (cyclic references)</w:t>
-      </w:r>
-      <w:r>
-        <w:rPr>
-          <w:rFonts w:ascii="Verdana" w:hAnsi="Verdana"/>
-        </w:rPr>
-        <w:br/>
-      </w:r>
-    </w:p>
-    <w:p>
-      <w:pPr>
-        <w:numPr>
-          <w:ilvl w:val="0"/>
-          <w:numId w:val="3"/>
-        </w:numPr>
-        <w:spacing w:after="0" w:line="240" w:lineRule="auto"/>
-        <w:rPr>
-          <w:rFonts w:ascii="Verdana" w:hAnsi="Verdana"/>
-        </w:rPr>
-      </w:pPr>
-      <w:r>
-        <w:rPr>
-          <w:rFonts w:ascii="Verdana" w:hAnsi="Verdana"/>
-        </w:rPr>
-        <w:t>SWS-300-Er</w:t>
-      </w:r>
-    </w:p>
-    <w:p>
-      <w:pPr>
-        <w:numPr>
-          <w:ilvl w:val="1"/>
-          <w:numId w:val="3"/>
-        </w:numPr>
-        <w:spacing w:after="0" w:line="240" w:lineRule="auto"/>
-        <w:rPr>
-          <w:rFonts w:ascii="Verdana" w:hAnsi="Verdana"/>
-        </w:rPr>
-      </w:pPr>
-      <w:proofErr w:type="spellStart"/>
-      <w:r>
-        <w:rPr>
-          <w:rFonts w:ascii="Verdana" w:hAnsi="Verdana"/>
-        </w:rPr>
-        <w:t>Ereditarieta</w:t>
-      </w:r>
-      <w:proofErr w:type="spellEnd"/>
-    </w:p>
-    <w:p>
-      <w:pPr>
-        <w:numPr>
-          <w:ilvl w:val="2"/>
-          <w:numId w:val="3"/>
-        </w:numPr>
-        <w:spacing w:after="0" w:line="240" w:lineRule="auto"/>
-        <w:rPr>
-          <w:rFonts w:ascii="Verdana" w:hAnsi="Verdana"/>
-        </w:rPr>
-      </w:pPr>
-      <w:proofErr w:type="spellStart"/>
-      <w:r>
-        <w:rPr>
-          <w:rFonts w:ascii="Verdana" w:hAnsi="Verdana"/>
-        </w:rPr>
-        <w:t>Soluzioni</w:t>
-      </w:r>
-      <w:proofErr w:type="spellEnd"/>
-      <w:r>
-        <w:rPr>
-          <w:rFonts w:ascii="Verdana" w:hAnsi="Verdana"/>
-        </w:rPr>
-        <w:t xml:space="preserve"> con </w:t>
-      </w:r>
-      <w:proofErr w:type="spellStart"/>
-      <w:r>
-        <w:rPr>
-          <w:rFonts w:ascii="Verdana" w:hAnsi="Verdana"/>
-        </w:rPr>
-        <w:t>subGroup</w:t>
-      </w:r>
-      <w:proofErr w:type="spellEnd"/>
       <w:r>
         <w:rPr>
           <w:rFonts w:ascii="Verdana" w:hAnsi="Verdana"/>
         </w:rPr>
         <w:t xml:space="preserve"> (transcript)</w:t>
       </w:r>
+    </w:p>
+    <w:p>
+      <w:pPr>
+        <w:spacing w:after="0" w:line="240" w:lineRule="auto"/>
+        <w:ind w:left="2160"/>
+        <w:rPr>
+          <w:rFonts w:ascii="Verdana" w:hAnsi="Verdana"/>
+        </w:rPr>
+      </w:pPr>
       <w:r>
         <w:rPr>
           <w:rFonts w:ascii="Verdana" w:hAnsi="Verdana"/>

</xml_diff>

<commit_message>
SWS-000-Common SWS-105-WService-Exceptions SWS-101-WServiceServer-JConfig SWS-110-WService-Interceptors
</commit_message>
<xml_diff>
--- a/Docs/SWS JIRA 2017.docx
+++ b/Docs/SWS JIRA 2017.docx
@@ -54,18 +54,18 @@
         </w:rPr>
         <w:t>:</w:t>
       </w:r>
-    </w:p>
-    <w:p>
-      <w:pPr>
-        <w:ind w:left="720"/>
-        <w:rPr>
-          <w:rFonts w:ascii="Verdana" w:hAnsi="Verdana"/>
+      <w:r>
+        <w:rPr>
+          <w:b/>
           <w:sz w:val="24"/>
           <w:szCs w:val="24"/>
           <w:lang w:val="et-EE"/>
         </w:rPr>
-      </w:pPr>
-      <w:r>
+        <w:br/>
+      </w:r>
+    </w:p>
+    <w:p>
+      <w:pPr>
         <w:rPr>
           <w:rFonts w:ascii="Verdana" w:hAnsi="Verdana"/>
           <w:b/>
@@ -73,8 +73,7 @@
           <w:szCs w:val="24"/>
           <w:lang w:val="et-EE"/>
         </w:rPr>
-        <w:t>Lab VISA:</w:t>
-      </w:r>
+      </w:pPr>
       <w:r>
         <w:rPr>
           <w:rFonts w:ascii="Verdana" w:hAnsi="Verdana"/>
@@ -83,34 +82,19 @@
           <w:szCs w:val="24"/>
           <w:lang w:val="et-EE"/>
         </w:rPr>
-        <w:br/>
-      </w:r>
-      <w:r>
-        <w:rPr>
-          <w:rFonts w:ascii="Verdana" w:hAnsi="Verdana"/>
-          <w:sz w:val="24"/>
-          <w:szCs w:val="24"/>
-          <w:lang w:val="et-EE"/>
-        </w:rPr>
-        <w:t>1) Starter:</w:t>
-      </w:r>
-      <w:r>
-        <w:rPr>
-          <w:rFonts w:ascii="Verdana" w:hAnsi="Verdana"/>
-          <w:sz w:val="24"/>
-          <w:szCs w:val="24"/>
-          <w:lang w:val="et-EE"/>
-        </w:rPr>
-        <w:t xml:space="preserve"> </w:t>
-      </w:r>
-    </w:p>
-    <w:p>
-      <w:pPr>
-        <w:ind w:left="1440"/>
-        <w:rPr>
-          <w:rFonts w:ascii="Verdana" w:hAnsi="Verdana"/>
-          <w:sz w:val="24"/>
-          <w:szCs w:val="24"/>
+        <w:t>Estensione tutorial:</w:t>
+      </w:r>
+    </w:p>
+    <w:p>
+      <w:pPr>
+        <w:pStyle w:val="ListParagraph"/>
+        <w:numPr>
+          <w:ilvl w:val="0"/>
+          <w:numId w:val="4"/>
+        </w:numPr>
+        <w:rPr>
+          <w:rFonts w:ascii="Verdana" w:hAnsi="Verdana"/>
+          <w:highlight w:val="green"/>
           <w:lang w:val="et-EE"/>
         </w:rPr>
       </w:pPr>
@@ -122,7 +106,7 @@
           <w:highlight w:val="green"/>
           <w:lang w:val="et-EE"/>
         </w:rPr>
-        <w:t>VisaRequest.wsdl</w:t>
+        <w:t>@Configuration</w:t>
       </w:r>
       <w:r>
         <w:rPr>
@@ -132,9 +116,22 @@
           <w:highlight w:val="green"/>
           <w:lang w:val="et-EE"/>
         </w:rPr>
-        <w:br/>
-        <w:t>VisaRequest.xsd</w:t>
-      </w:r>
+        <w:t xml:space="preserve"> SWS-101</w:t>
+      </w:r>
+    </w:p>
+    <w:p>
+      <w:pPr>
+        <w:pStyle w:val="ListParagraph"/>
+        <w:numPr>
+          <w:ilvl w:val="0"/>
+          <w:numId w:val="4"/>
+        </w:numPr>
+        <w:rPr>
+          <w:rFonts w:ascii="Verdana" w:hAnsi="Verdana"/>
+          <w:highlight w:val="green"/>
+          <w:lang w:val="et-EE"/>
+        </w:rPr>
+      </w:pPr>
       <w:r>
         <w:rPr>
           <w:rFonts w:ascii="Verdana" w:hAnsi="Verdana"/>
@@ -143,8 +140,7 @@
           <w:highlight w:val="green"/>
           <w:lang w:val="et-EE"/>
         </w:rPr>
-        <w:br/>
-        <w:t>VisaRequest.xml</w:t>
+        <w:t>Eccezioni -&gt; Fault</w:t>
       </w:r>
       <w:r>
         <w:rPr>
@@ -154,18 +150,19 @@
           <w:highlight w:val="green"/>
           <w:lang w:val="et-EE"/>
         </w:rPr>
-        <w:br/>
-        <w:t>VisaResponse.xml</w:t>
-      </w:r>
-    </w:p>
-    <w:p>
-      <w:pPr>
-        <w:ind w:left="720"/>
-        <w:rPr>
-          <w:rFonts w:ascii="Verdana" w:hAnsi="Verdana"/>
-          <w:b/>
-          <w:sz w:val="24"/>
-          <w:szCs w:val="24"/>
+        <w:t xml:space="preserve"> SWS-105</w:t>
+      </w:r>
+    </w:p>
+    <w:p>
+      <w:pPr>
+        <w:pStyle w:val="ListParagraph"/>
+        <w:numPr>
+          <w:ilvl w:val="0"/>
+          <w:numId w:val="4"/>
+        </w:numPr>
+        <w:rPr>
+          <w:rFonts w:ascii="Verdana" w:hAnsi="Verdana"/>
+          <w:highlight w:val="green"/>
           <w:lang w:val="et-EE"/>
         </w:rPr>
       </w:pPr>
@@ -177,136 +174,49 @@
           <w:highlight w:val="green"/>
           <w:lang w:val="et-EE"/>
         </w:rPr>
-        <w:t>2) Soluzione:</w:t>
+        <w:t>Logging (interceptors)</w:t>
       </w:r>
       <w:r>
         <w:rPr>
           <w:rFonts w:ascii="Verdana" w:hAnsi="Verdana"/>
           <w:sz w:val="24"/>
           <w:szCs w:val="24"/>
-          <w:lang w:val="et-EE"/>
-        </w:rPr>
-        <w:br/>
-      </w:r>
-    </w:p>
-    <w:p>
-      <w:pPr>
-        <w:ind w:left="720"/>
-        <w:rPr>
-          <w:rFonts w:ascii="Verdana" w:hAnsi="Verdana"/>
-          <w:b/>
+          <w:highlight w:val="green"/>
+          <w:lang w:val="et-EE"/>
+        </w:rPr>
+        <w:t xml:space="preserve"> SWS-110</w:t>
+      </w:r>
+      <w:bookmarkStart w:id="0" w:name="_GoBack"/>
+      <w:bookmarkEnd w:id="0"/>
+    </w:p>
+    <w:p>
+      <w:pPr>
+        <w:pStyle w:val="ListParagraph"/>
+        <w:numPr>
+          <w:ilvl w:val="0"/>
+          <w:numId w:val="4"/>
+        </w:numPr>
+        <w:rPr>
+          <w:rFonts w:ascii="Verdana" w:hAnsi="Verdana"/>
+          <w:lang w:val="et-EE"/>
+        </w:rPr>
+      </w:pPr>
+      <w:r>
+        <w:rPr>
+          <w:rFonts w:ascii="Verdana" w:hAnsi="Verdana"/>
           <w:sz w:val="24"/>
           <w:szCs w:val="24"/>
           <w:lang w:val="et-EE"/>
         </w:rPr>
-      </w:pPr>
-      <w:r>
-        <w:rPr>
-          <w:rFonts w:ascii="Verdana" w:hAnsi="Verdana"/>
-          <w:b/>
+        <w:t>UTests</w:t>
+      </w:r>
+      <w:r>
+        <w:rPr>
+          <w:rFonts w:ascii="Verdana" w:hAnsi="Verdana"/>
           <w:sz w:val="24"/>
           <w:szCs w:val="24"/>
           <w:lang w:val="et-EE"/>
         </w:rPr>
-        <w:t>Estensione tutorial:</w:t>
-      </w:r>
-    </w:p>
-    <w:p>
-      <w:pPr>
-        <w:pStyle w:val="ListParagraph"/>
-        <w:numPr>
-          <w:ilvl w:val="0"/>
-          <w:numId w:val="4"/>
-        </w:numPr>
-        <w:rPr>
-          <w:rFonts w:ascii="Verdana" w:hAnsi="Verdana"/>
-          <w:lang w:val="et-EE"/>
-        </w:rPr>
-      </w:pPr>
-      <w:r>
-        <w:rPr>
-          <w:rFonts w:ascii="Verdana" w:hAnsi="Verdana"/>
-          <w:sz w:val="24"/>
-          <w:szCs w:val="24"/>
-          <w:lang w:val="et-EE"/>
-        </w:rPr>
-        <w:t>Accesso lower level api</w:t>
-      </w:r>
-    </w:p>
-    <w:p>
-      <w:pPr>
-        <w:pStyle w:val="ListParagraph"/>
-        <w:numPr>
-          <w:ilvl w:val="0"/>
-          <w:numId w:val="4"/>
-        </w:numPr>
-        <w:rPr>
-          <w:rFonts w:ascii="Verdana" w:hAnsi="Verdana"/>
-          <w:lang w:val="et-EE"/>
-        </w:rPr>
-      </w:pPr>
-      <w:r>
-        <w:rPr>
-          <w:rFonts w:ascii="Verdana" w:hAnsi="Verdana"/>
-          <w:sz w:val="24"/>
-          <w:szCs w:val="24"/>
-          <w:lang w:val="et-EE"/>
-        </w:rPr>
-        <w:t>Eccezioni -&gt; Fault</w:t>
-      </w:r>
-    </w:p>
-    <w:p>
-      <w:pPr>
-        <w:pStyle w:val="ListParagraph"/>
-        <w:numPr>
-          <w:ilvl w:val="0"/>
-          <w:numId w:val="4"/>
-        </w:numPr>
-        <w:rPr>
-          <w:rFonts w:ascii="Verdana" w:hAnsi="Verdana"/>
-          <w:lang w:val="et-EE"/>
-        </w:rPr>
-      </w:pPr>
-      <w:r>
-        <w:rPr>
-          <w:rFonts w:ascii="Verdana" w:hAnsi="Verdana"/>
-          <w:sz w:val="24"/>
-          <w:szCs w:val="24"/>
-          <w:lang w:val="et-EE"/>
-        </w:rPr>
-        <w:t>Logging (interceptors)</w:t>
-      </w:r>
-    </w:p>
-    <w:p>
-      <w:pPr>
-        <w:pStyle w:val="ListParagraph"/>
-        <w:numPr>
-          <w:ilvl w:val="0"/>
-          <w:numId w:val="4"/>
-        </w:numPr>
-        <w:rPr>
-          <w:rFonts w:ascii="Verdana" w:hAnsi="Verdana"/>
-          <w:lang w:val="et-EE"/>
-        </w:rPr>
-      </w:pPr>
-      <w:r>
-        <w:rPr>
-          <w:rFonts w:ascii="Verdana" w:hAnsi="Verdana"/>
-          <w:sz w:val="24"/>
-          <w:szCs w:val="24"/>
-          <w:lang w:val="et-EE"/>
-        </w:rPr>
-        <w:t>UTests</w:t>
-      </w:r>
-      <w:bookmarkStart w:id="0" w:name="_GoBack"/>
-      <w:bookmarkEnd w:id="0"/>
-      <w:r>
-        <w:rPr>
-          <w:rFonts w:ascii="Verdana" w:hAnsi="Verdana"/>
-          <w:sz w:val="24"/>
-          <w:szCs w:val="24"/>
-          <w:lang w:val="et-EE"/>
-        </w:rPr>
         <w:br/>
       </w:r>
     </w:p>
@@ -424,6 +334,30 @@
         <w:rPr>
           <w:rFonts w:ascii="Verdana" w:hAnsi="Verdana"/>
         </w:rPr>
+        <w:t>Tutorial Schema e Namespaces</w:t>
+      </w:r>
+      <w:r>
+        <w:rPr>
+          <w:rFonts w:ascii="Verdana" w:hAnsi="Verdana"/>
+        </w:rPr>
+        <w:br/>
+      </w:r>
+    </w:p>
+    <w:p>
+      <w:pPr>
+        <w:numPr>
+          <w:ilvl w:val="0"/>
+          <w:numId w:val="3"/>
+        </w:numPr>
+        <w:spacing w:after="0" w:line="240" w:lineRule="auto"/>
+        <w:rPr>
+          <w:rFonts w:ascii="Verdana" w:hAnsi="Verdana"/>
+        </w:rPr>
+      </w:pPr>
+      <w:r>
+        <w:rPr>
+          <w:rFonts w:ascii="Verdana" w:hAnsi="Verdana"/>
+        </w:rPr>
         <w:t>SWS-</w:t>
       </w:r>
       <w:r>
@@ -707,6 +641,172 @@
         <w:rPr>
           <w:rFonts w:ascii="Verdana" w:hAnsi="Verdana"/>
         </w:rPr>
+        <w:t>SWS-</w:t>
+      </w:r>
+      <w:r>
+        <w:rPr>
+          <w:rFonts w:ascii="Verdana" w:hAnsi="Verdana"/>
+        </w:rPr>
+        <w:t>2</w:t>
+      </w:r>
+      <w:r>
+        <w:rPr>
+          <w:rFonts w:ascii="Verdana" w:hAnsi="Verdana"/>
+        </w:rPr>
+        <w:t>1</w:t>
+      </w:r>
+      <w:r>
+        <w:rPr>
+          <w:rFonts w:ascii="Verdana" w:hAnsi="Verdana"/>
+        </w:rPr>
+        <w:t>0-OXM-R</w:t>
+      </w:r>
+    </w:p>
+    <w:p>
+      <w:pPr>
+        <w:numPr>
+          <w:ilvl w:val="1"/>
+          <w:numId w:val="3"/>
+        </w:numPr>
+        <w:spacing w:after="0" w:line="240" w:lineRule="auto"/>
+        <w:rPr>
+          <w:rFonts w:ascii="Verdana" w:hAnsi="Verdana"/>
+        </w:rPr>
+      </w:pPr>
+      <w:proofErr w:type="spellStart"/>
+      <w:r>
+        <w:rPr>
+          <w:rFonts w:ascii="Verdana" w:hAnsi="Verdana"/>
+        </w:rPr>
+        <w:t>Relazioni</w:t>
+      </w:r>
+      <w:proofErr w:type="spellEnd"/>
+    </w:p>
+    <w:p>
+      <w:pPr>
+        <w:numPr>
+          <w:ilvl w:val="2"/>
+          <w:numId w:val="3"/>
+        </w:numPr>
+        <w:spacing w:after="0" w:line="240" w:lineRule="auto"/>
+        <w:rPr>
+          <w:rFonts w:ascii="Verdana" w:hAnsi="Verdana"/>
+        </w:rPr>
+      </w:pPr>
+      <w:r>
+        <w:rPr>
+          <w:rFonts w:ascii="Verdana" w:hAnsi="Verdana"/>
+        </w:rPr>
+        <w:t xml:space="preserve">1 a 1 </w:t>
+      </w:r>
+    </w:p>
+    <w:p>
+      <w:pPr>
+        <w:numPr>
+          <w:ilvl w:val="2"/>
+          <w:numId w:val="3"/>
+        </w:numPr>
+        <w:spacing w:after="0" w:line="240" w:lineRule="auto"/>
+        <w:rPr>
+          <w:rFonts w:ascii="Verdana" w:hAnsi="Verdana"/>
+        </w:rPr>
+      </w:pPr>
+      <w:r>
+        <w:rPr>
+          <w:rFonts w:ascii="Verdana" w:hAnsi="Verdana"/>
+        </w:rPr>
+        <w:t xml:space="preserve">1 a N </w:t>
+      </w:r>
+    </w:p>
+    <w:p>
+      <w:pPr>
+        <w:numPr>
+          <w:ilvl w:val="2"/>
+          <w:numId w:val="3"/>
+        </w:numPr>
+        <w:spacing w:after="0" w:line="240" w:lineRule="auto"/>
+        <w:rPr>
+          <w:rFonts w:ascii="Verdana" w:hAnsi="Verdana"/>
+        </w:rPr>
+      </w:pPr>
+      <w:r>
+        <w:rPr>
+          <w:rFonts w:ascii="Verdana" w:hAnsi="Verdana"/>
+        </w:rPr>
+        <w:t>data structure (List, Set, Maps)</w:t>
+      </w:r>
+    </w:p>
+    <w:p>
+      <w:pPr>
+        <w:numPr>
+          <w:ilvl w:val="2"/>
+          <w:numId w:val="3"/>
+        </w:numPr>
+        <w:spacing w:after="0" w:line="240" w:lineRule="auto"/>
+        <w:rPr>
+          <w:rFonts w:ascii="Verdana" w:hAnsi="Verdana"/>
+        </w:rPr>
+      </w:pPr>
+      <w:r>
+        <w:rPr>
+          <w:rFonts w:ascii="Verdana" w:hAnsi="Verdana"/>
+        </w:rPr>
+        <w:t>N a N</w:t>
+      </w:r>
+    </w:p>
+    <w:p>
+      <w:pPr>
+        <w:numPr>
+          <w:ilvl w:val="2"/>
+          <w:numId w:val="3"/>
+        </w:numPr>
+        <w:spacing w:after="0" w:line="240" w:lineRule="auto"/>
+        <w:rPr>
+          <w:rFonts w:ascii="Verdana" w:hAnsi="Verdana"/>
+        </w:rPr>
+      </w:pPr>
+      <w:proofErr w:type="spellStart"/>
+      <w:r>
+        <w:rPr>
+          <w:rFonts w:ascii="Verdana" w:hAnsi="Verdana"/>
+        </w:rPr>
+        <w:t>Bidirezionale</w:t>
+      </w:r>
+      <w:proofErr w:type="spellEnd"/>
+      <w:r>
+        <w:rPr>
+          <w:rFonts w:ascii="Verdana" w:hAnsi="Verdana"/>
+        </w:rPr>
+        <w:t xml:space="preserve"> (cyclic references)</w:t>
+      </w:r>
+      <w:r>
+        <w:rPr>
+          <w:rFonts w:ascii="Verdana" w:hAnsi="Verdana"/>
+        </w:rPr>
+        <w:br/>
+      </w:r>
+      <w:r>
+        <w:rPr>
+          <w:rFonts w:ascii="Verdana" w:hAnsi="Verdana"/>
+        </w:rPr>
+        <w:br/>
+      </w:r>
+    </w:p>
+    <w:p>
+      <w:pPr>
+        <w:numPr>
+          <w:ilvl w:val="0"/>
+          <w:numId w:val="3"/>
+        </w:numPr>
+        <w:spacing w:after="0" w:line="240" w:lineRule="auto"/>
+        <w:rPr>
+          <w:rFonts w:ascii="Verdana" w:hAnsi="Verdana"/>
+        </w:rPr>
+      </w:pPr>
+      <w:r>
+        <w:rPr>
+          <w:rFonts w:ascii="Verdana" w:hAnsi="Verdana"/>
+        </w:rPr>
         <w:lastRenderedPageBreak/>
         <w:t>SWS-</w:t>
       </w:r>
@@ -720,13 +820,13 @@
         <w:rPr>
           <w:rFonts w:ascii="Verdana" w:hAnsi="Verdana"/>
         </w:rPr>
-        <w:t>1</w:t>
-      </w:r>
-      <w:r>
-        <w:rPr>
-          <w:rFonts w:ascii="Verdana" w:hAnsi="Verdana"/>
-        </w:rPr>
-        <w:t>0-OXM-R</w:t>
+        <w:t>2</w:t>
+      </w:r>
+      <w:r>
+        <w:rPr>
+          <w:rFonts w:ascii="Verdana" w:hAnsi="Verdana"/>
+        </w:rPr>
+        <w:t>0-Er</w:t>
       </w:r>
     </w:p>
     <w:p>
@@ -745,7 +845,7 @@
         <w:rPr>
           <w:rFonts w:ascii="Verdana" w:hAnsi="Verdana"/>
         </w:rPr>
-        <w:t>Relazioni</w:t>
+        <w:t>Ereditarieta</w:t>
       </w:r>
       <w:proofErr w:type="spellEnd"/>
     </w:p>
@@ -760,11 +860,116 @@
           <w:rFonts w:ascii="Verdana" w:hAnsi="Verdana"/>
         </w:rPr>
       </w:pPr>
-      <w:r>
-        <w:rPr>
-          <w:rFonts w:ascii="Verdana" w:hAnsi="Verdana"/>
-        </w:rPr>
-        <w:t xml:space="preserve">1 a 1 </w:t>
+      <w:proofErr w:type="spellStart"/>
+      <w:r>
+        <w:rPr>
+          <w:rFonts w:ascii="Verdana" w:hAnsi="Verdana"/>
+        </w:rPr>
+        <w:t>Soluzioni</w:t>
+      </w:r>
+      <w:proofErr w:type="spellEnd"/>
+      <w:r>
+        <w:rPr>
+          <w:rFonts w:ascii="Verdana" w:hAnsi="Verdana"/>
+        </w:rPr>
+        <w:t xml:space="preserve"> con </w:t>
+      </w:r>
+      <w:proofErr w:type="spellStart"/>
+      <w:r>
+        <w:rPr>
+          <w:rFonts w:ascii="Verdana" w:hAnsi="Verdana"/>
+        </w:rPr>
+        <w:t>subGroup</w:t>
+      </w:r>
+      <w:proofErr w:type="spellEnd"/>
+      <w:r>
+        <w:rPr>
+          <w:rFonts w:ascii="Verdana" w:hAnsi="Verdana"/>
+        </w:rPr>
+        <w:t xml:space="preserve"> (transcript)</w:t>
+      </w:r>
+    </w:p>
+    <w:p>
+      <w:pPr>
+        <w:spacing w:after="0" w:line="240" w:lineRule="auto"/>
+        <w:ind w:left="2160"/>
+        <w:rPr>
+          <w:rFonts w:ascii="Verdana" w:hAnsi="Verdana"/>
+        </w:rPr>
+      </w:pPr>
+      <w:r>
+        <w:rPr>
+          <w:rFonts w:ascii="Verdana" w:hAnsi="Verdana"/>
+        </w:rPr>
+        <w:br/>
+      </w:r>
+    </w:p>
+    <w:p>
+      <w:pPr>
+        <w:numPr>
+          <w:ilvl w:val="0"/>
+          <w:numId w:val="3"/>
+        </w:numPr>
+        <w:spacing w:after="0" w:line="240" w:lineRule="auto"/>
+        <w:rPr>
+          <w:rFonts w:ascii="Verdana" w:hAnsi="Verdana"/>
+        </w:rPr>
+      </w:pPr>
+      <w:r>
+        <w:rPr>
+          <w:rFonts w:ascii="Verdana" w:hAnsi="Verdana"/>
+        </w:rPr>
+        <w:t>SWS-</w:t>
+      </w:r>
+      <w:r>
+        <w:rPr>
+          <w:rFonts w:ascii="Verdana" w:hAnsi="Verdana"/>
+        </w:rPr>
+        <w:t>2</w:t>
+      </w:r>
+      <w:r>
+        <w:rPr>
+          <w:rFonts w:ascii="Verdana" w:hAnsi="Verdana"/>
+        </w:rPr>
+        <w:t>3</w:t>
+      </w:r>
+      <w:r>
+        <w:rPr>
+          <w:rFonts w:ascii="Verdana" w:hAnsi="Verdana"/>
+        </w:rPr>
+        <w:t>0-XSD</w:t>
+      </w:r>
+    </w:p>
+    <w:p>
+      <w:pPr>
+        <w:numPr>
+          <w:ilvl w:val="1"/>
+          <w:numId w:val="3"/>
+        </w:numPr>
+        <w:spacing w:after="0" w:line="240" w:lineRule="auto"/>
+        <w:rPr>
+          <w:rFonts w:ascii="Verdana" w:hAnsi="Verdana"/>
+        </w:rPr>
+      </w:pPr>
+      <w:r>
+        <w:rPr>
+          <w:rFonts w:ascii="Verdana" w:hAnsi="Verdana"/>
+        </w:rPr>
+        <w:t xml:space="preserve">Stile </w:t>
+      </w:r>
+      <w:proofErr w:type="spellStart"/>
+      <w:r>
+        <w:rPr>
+          <w:rFonts w:ascii="Verdana" w:hAnsi="Verdana"/>
+        </w:rPr>
+        <w:t>Xsd</w:t>
+      </w:r>
+      <w:proofErr w:type="spellEnd"/>
+      <w:r>
+        <w:rPr>
+          <w:rFonts w:ascii="Verdana" w:hAnsi="Verdana"/>
+        </w:rPr>
+        <w:t>:</w:t>
       </w:r>
     </w:p>
     <w:p>
@@ -782,7 +987,7 @@
         <w:rPr>
           <w:rFonts w:ascii="Verdana" w:hAnsi="Verdana"/>
         </w:rPr>
-        <w:t xml:space="preserve">1 a N </w:t>
+        <w:t>Namespaces</w:t>
       </w:r>
     </w:p>
     <w:p>
@@ -800,307 +1005,129 @@
         <w:rPr>
           <w:rFonts w:ascii="Verdana" w:hAnsi="Verdana"/>
         </w:rPr>
-        <w:t>data structure (List, Set, Maps)</w:t>
-      </w:r>
-    </w:p>
-    <w:p>
-      <w:pPr>
-        <w:numPr>
-          <w:ilvl w:val="2"/>
-          <w:numId w:val="3"/>
-        </w:numPr>
-        <w:spacing w:after="0" w:line="240" w:lineRule="auto"/>
-        <w:rPr>
-          <w:rFonts w:ascii="Verdana" w:hAnsi="Verdana"/>
-        </w:rPr>
-      </w:pPr>
-      <w:r>
-        <w:rPr>
-          <w:rFonts w:ascii="Verdana" w:hAnsi="Verdana"/>
-        </w:rPr>
-        <w:t>N a N</w:t>
-      </w:r>
-    </w:p>
-    <w:p>
-      <w:pPr>
-        <w:numPr>
-          <w:ilvl w:val="2"/>
-          <w:numId w:val="3"/>
-        </w:numPr>
-        <w:spacing w:after="0" w:line="240" w:lineRule="auto"/>
-        <w:rPr>
-          <w:rFonts w:ascii="Verdana" w:hAnsi="Verdana"/>
-        </w:rPr>
-      </w:pPr>
+        <w:t xml:space="preserve">Tipi </w:t>
+      </w:r>
       <w:proofErr w:type="spellStart"/>
       <w:r>
         <w:rPr>
           <w:rFonts w:ascii="Verdana" w:hAnsi="Verdana"/>
         </w:rPr>
-        <w:t>Bidirezionale</w:t>
+        <w:t>riutilizzabili</w:t>
       </w:r>
       <w:proofErr w:type="spellEnd"/>
       <w:r>
         <w:rPr>
           <w:rFonts w:ascii="Verdana" w:hAnsi="Verdana"/>
         </w:rPr>
-        <w:t xml:space="preserve"> (cyclic references)</w:t>
-      </w:r>
-      <w:r>
-        <w:rPr>
-          <w:rFonts w:ascii="Verdana" w:hAnsi="Verdana"/>
+        <w:t xml:space="preserve"> (</w:t>
+      </w:r>
+      <w:proofErr w:type="spellStart"/>
+      <w:r>
+        <w:rPr>
+          <w:rFonts w:ascii="Verdana" w:hAnsi="Verdana"/>
+        </w:rPr>
+        <w:t>Sgate</w:t>
+      </w:r>
+      <w:proofErr w:type="spellEnd"/>
+      <w:r>
+        <w:rPr>
+          <w:rFonts w:ascii="Verdana" w:hAnsi="Verdana"/>
+        </w:rPr>
+        <w:t>)</w:t>
+      </w:r>
+    </w:p>
+    <w:p>
+      <w:pPr>
+        <w:rPr>
+          <w:lang w:val="et-EE"/>
+        </w:rPr>
+      </w:pPr>
+    </w:p>
+    <w:p>
+      <w:pPr>
+        <w:rPr>
+          <w:lang w:val="et-EE"/>
+        </w:rPr>
+      </w:pPr>
+    </w:p>
+    <w:p>
+      <w:pPr>
+        <w:rPr>
+          <w:rFonts w:ascii="Verdana" w:hAnsi="Verdana"/>
+          <w:b/>
+        </w:rPr>
+      </w:pPr>
+      <w:r>
+        <w:rPr>
+          <w:rFonts w:ascii="Verdana" w:hAnsi="Verdana"/>
+          <w:b/>
+        </w:rPr>
+        <w:t>SWS-</w:t>
+      </w:r>
+      <w:r>
+        <w:rPr>
+          <w:rFonts w:ascii="Verdana" w:hAnsi="Verdana"/>
+          <w:b/>
+        </w:rPr>
+        <w:t>4</w:t>
+      </w:r>
+      <w:r>
+        <w:rPr>
+          <w:rFonts w:ascii="Verdana" w:hAnsi="Verdana"/>
+          <w:b/>
+        </w:rPr>
+        <w:t>00</w:t>
+      </w:r>
+      <w:r>
+        <w:rPr>
+          <w:rFonts w:ascii="Verdana" w:hAnsi="Verdana"/>
+          <w:b/>
+        </w:rPr>
+        <w:t>-HttpsServer</w:t>
+      </w:r>
+      <w:r>
+        <w:rPr>
+          <w:rFonts w:ascii="Verdana" w:hAnsi="Verdana"/>
+          <w:b/>
         </w:rPr>
         <w:br/>
       </w:r>
       <w:r>
         <w:rPr>
           <w:rFonts w:ascii="Verdana" w:hAnsi="Verdana"/>
-        </w:rPr>
-        <w:br/>
-      </w:r>
-    </w:p>
-    <w:p>
-      <w:pPr>
-        <w:numPr>
-          <w:ilvl w:val="0"/>
-          <w:numId w:val="3"/>
-        </w:numPr>
-        <w:spacing w:after="0" w:line="240" w:lineRule="auto"/>
-        <w:rPr>
-          <w:rFonts w:ascii="Verdana" w:hAnsi="Verdana"/>
-        </w:rPr>
-      </w:pPr>
-      <w:r>
-        <w:rPr>
-          <w:rFonts w:ascii="Verdana" w:hAnsi="Verdana"/>
-        </w:rPr>
-        <w:t>SWS-</w:t>
-      </w:r>
-      <w:r>
-        <w:rPr>
-          <w:rFonts w:ascii="Verdana" w:hAnsi="Verdana"/>
-        </w:rPr>
-        <w:t>2</w:t>
-      </w:r>
-      <w:r>
-        <w:rPr>
-          <w:rFonts w:ascii="Verdana" w:hAnsi="Verdana"/>
-        </w:rPr>
-        <w:t>2</w:t>
-      </w:r>
-      <w:r>
-        <w:rPr>
-          <w:rFonts w:ascii="Verdana" w:hAnsi="Verdana"/>
-        </w:rPr>
-        <w:t>0-Er</w:t>
-      </w:r>
-    </w:p>
-    <w:p>
-      <w:pPr>
-        <w:numPr>
-          <w:ilvl w:val="1"/>
-          <w:numId w:val="3"/>
-        </w:numPr>
-        <w:spacing w:after="0" w:line="240" w:lineRule="auto"/>
-        <w:rPr>
-          <w:rFonts w:ascii="Verdana" w:hAnsi="Verdana"/>
-        </w:rPr>
-      </w:pPr>
-      <w:proofErr w:type="spellStart"/>
-      <w:r>
-        <w:rPr>
-          <w:rFonts w:ascii="Verdana" w:hAnsi="Verdana"/>
-        </w:rPr>
-        <w:t>Ereditarieta</w:t>
-      </w:r>
-      <w:proofErr w:type="spellEnd"/>
-    </w:p>
-    <w:p>
-      <w:pPr>
-        <w:numPr>
-          <w:ilvl w:val="2"/>
-          <w:numId w:val="3"/>
-        </w:numPr>
-        <w:spacing w:after="0" w:line="240" w:lineRule="auto"/>
-        <w:rPr>
-          <w:rFonts w:ascii="Verdana" w:hAnsi="Verdana"/>
-        </w:rPr>
-      </w:pPr>
-      <w:proofErr w:type="spellStart"/>
-      <w:r>
-        <w:rPr>
-          <w:rFonts w:ascii="Verdana" w:hAnsi="Verdana"/>
-        </w:rPr>
-        <w:t>Soluzioni</w:t>
-      </w:r>
-      <w:proofErr w:type="spellEnd"/>
-      <w:r>
-        <w:rPr>
-          <w:rFonts w:ascii="Verdana" w:hAnsi="Verdana"/>
-        </w:rPr>
-        <w:t xml:space="preserve"> con </w:t>
-      </w:r>
-      <w:proofErr w:type="spellStart"/>
-      <w:r>
-        <w:rPr>
-          <w:rFonts w:ascii="Verdana" w:hAnsi="Verdana"/>
-        </w:rPr>
-        <w:t>subGroup</w:t>
-      </w:r>
-      <w:proofErr w:type="spellEnd"/>
-      <w:r>
-        <w:rPr>
-          <w:rFonts w:ascii="Verdana" w:hAnsi="Verdana"/>
-        </w:rPr>
-        <w:t xml:space="preserve"> (transcript)</w:t>
-      </w:r>
-    </w:p>
-    <w:p>
-      <w:pPr>
-        <w:spacing w:after="0" w:line="240" w:lineRule="auto"/>
-        <w:ind w:left="2160"/>
-        <w:rPr>
-          <w:rFonts w:ascii="Verdana" w:hAnsi="Verdana"/>
-        </w:rPr>
-      </w:pPr>
-      <w:r>
-        <w:rPr>
-          <w:rFonts w:ascii="Verdana" w:hAnsi="Verdana"/>
-        </w:rPr>
-        <w:br/>
-      </w:r>
-    </w:p>
-    <w:p>
-      <w:pPr>
-        <w:numPr>
-          <w:ilvl w:val="0"/>
-          <w:numId w:val="3"/>
-        </w:numPr>
-        <w:spacing w:after="0" w:line="240" w:lineRule="auto"/>
-        <w:rPr>
-          <w:rFonts w:ascii="Verdana" w:hAnsi="Verdana"/>
-        </w:rPr>
-      </w:pPr>
-      <w:r>
-        <w:rPr>
-          <w:rFonts w:ascii="Verdana" w:hAnsi="Verdana"/>
-        </w:rPr>
-        <w:t>SWS-</w:t>
-      </w:r>
-      <w:r>
-        <w:rPr>
-          <w:rFonts w:ascii="Verdana" w:hAnsi="Verdana"/>
-        </w:rPr>
-        <w:t>2</w:t>
-      </w:r>
-      <w:r>
-        <w:rPr>
-          <w:rFonts w:ascii="Verdana" w:hAnsi="Verdana"/>
-        </w:rPr>
-        <w:t>3</w:t>
-      </w:r>
-      <w:r>
-        <w:rPr>
-          <w:rFonts w:ascii="Verdana" w:hAnsi="Verdana"/>
-        </w:rPr>
-        <w:t>0-XSD</w:t>
-      </w:r>
-    </w:p>
-    <w:p>
-      <w:pPr>
-        <w:numPr>
-          <w:ilvl w:val="1"/>
-          <w:numId w:val="3"/>
-        </w:numPr>
-        <w:spacing w:after="0" w:line="240" w:lineRule="auto"/>
-        <w:rPr>
-          <w:rFonts w:ascii="Verdana" w:hAnsi="Verdana"/>
-        </w:rPr>
-      </w:pPr>
-      <w:r>
-        <w:rPr>
-          <w:rFonts w:ascii="Verdana" w:hAnsi="Verdana"/>
-        </w:rPr>
-        <w:t xml:space="preserve">Stile </w:t>
-      </w:r>
-      <w:proofErr w:type="spellStart"/>
-      <w:r>
-        <w:rPr>
-          <w:rFonts w:ascii="Verdana" w:hAnsi="Verdana"/>
-        </w:rPr>
-        <w:t>Xsd</w:t>
-      </w:r>
-      <w:proofErr w:type="spellEnd"/>
-      <w:r>
-        <w:rPr>
-          <w:rFonts w:ascii="Verdana" w:hAnsi="Verdana"/>
-        </w:rPr>
-        <w:t>:</w:t>
-      </w:r>
-    </w:p>
-    <w:p>
-      <w:pPr>
-        <w:numPr>
-          <w:ilvl w:val="2"/>
-          <w:numId w:val="3"/>
-        </w:numPr>
-        <w:spacing w:after="0" w:line="240" w:lineRule="auto"/>
-        <w:rPr>
-          <w:rFonts w:ascii="Verdana" w:hAnsi="Verdana"/>
-        </w:rPr>
-      </w:pPr>
-      <w:r>
-        <w:rPr>
-          <w:rFonts w:ascii="Verdana" w:hAnsi="Verdana"/>
-        </w:rPr>
-        <w:t>Namespaces</w:t>
-      </w:r>
-    </w:p>
-    <w:p>
-      <w:pPr>
-        <w:numPr>
-          <w:ilvl w:val="2"/>
-          <w:numId w:val="3"/>
-        </w:numPr>
-        <w:spacing w:after="0" w:line="240" w:lineRule="auto"/>
-        <w:rPr>
-          <w:rFonts w:ascii="Verdana" w:hAnsi="Verdana"/>
-        </w:rPr>
-      </w:pPr>
-      <w:r>
-        <w:rPr>
-          <w:rFonts w:ascii="Verdana" w:hAnsi="Verdana"/>
-        </w:rPr>
-        <w:t xml:space="preserve">Tipi </w:t>
-      </w:r>
-      <w:proofErr w:type="spellStart"/>
-      <w:r>
-        <w:rPr>
-          <w:rFonts w:ascii="Verdana" w:hAnsi="Verdana"/>
-        </w:rPr>
-        <w:t>riutilizzabili</w:t>
-      </w:r>
-      <w:proofErr w:type="spellEnd"/>
-      <w:r>
-        <w:rPr>
-          <w:rFonts w:ascii="Verdana" w:hAnsi="Verdana"/>
-        </w:rPr>
-        <w:t xml:space="preserve"> (</w:t>
-      </w:r>
-      <w:proofErr w:type="spellStart"/>
-      <w:r>
-        <w:rPr>
-          <w:rFonts w:ascii="Verdana" w:hAnsi="Verdana"/>
-        </w:rPr>
-        <w:t>Sgate</w:t>
-      </w:r>
-      <w:proofErr w:type="spellEnd"/>
-      <w:r>
-        <w:rPr>
-          <w:rFonts w:ascii="Verdana" w:hAnsi="Verdana"/>
-        </w:rPr>
-        <w:t>)</w:t>
-      </w:r>
+          <w:b/>
+        </w:rPr>
+        <w:t>SWS-4</w:t>
+      </w:r>
+      <w:r>
+        <w:rPr>
+          <w:rFonts w:ascii="Verdana" w:hAnsi="Verdana"/>
+          <w:b/>
+        </w:rPr>
+        <w:t>0</w:t>
+      </w:r>
+      <w:r>
+        <w:rPr>
+          <w:rFonts w:ascii="Verdana" w:hAnsi="Verdana"/>
+          <w:b/>
+        </w:rPr>
+        <w:t>0-Https</w:t>
+      </w:r>
+      <w:r>
+        <w:rPr>
+          <w:rFonts w:ascii="Verdana" w:hAnsi="Verdana"/>
+          <w:b/>
+        </w:rPr>
+        <w:t>Client</w:t>
+      </w:r>
+    </w:p>
+    <w:p>
+      <w:pPr>
+        <w:rPr>
+          <w:rFonts w:ascii="Verdana" w:hAnsi="Verdana"/>
+          <w:b/>
+        </w:rPr>
+      </w:pPr>
     </w:p>
     <w:p>
       <w:pPr>
@@ -2181,7 +2208,7 @@
 </file>
 
 <file path=customXml/itemProps1.xml><?xml version="1.0" encoding="utf-8"?>
-<ds:datastoreItem xmlns:ds="http://schemas.openxmlformats.org/officeDocument/2006/customXml" ds:itemID="{AEF48984-B717-47DB-8BBC-1527BF1EE63B}">
+<ds:datastoreItem xmlns:ds="http://schemas.openxmlformats.org/officeDocument/2006/customXml" ds:itemID="{F451A2FC-13F1-4A61-B81D-298C219AB0EC}">
   <ds:schemaRefs>
     <ds:schemaRef ds:uri="http://schemas.openxmlformats.org/officeDocument/2006/bibliography"/>
   </ds:schemaRefs>

</xml_diff>

<commit_message>
updates in docs master
</commit_message>
<xml_diff>
--- a/Docs/SWS JIRA 2017.docx
+++ b/Docs/SWS JIRA 2017.docx
@@ -242,7 +242,7 @@
           <w:szCs w:val="24"/>
           <w:lang w:val="et-EE"/>
         </w:rPr>
-        <w:t>SWS-1</w:t>
+        <w:t>SWS-120</w:t>
       </w:r>
       <w:r>
         <w:rPr>
@@ -251,7 +251,7 @@
           <w:szCs w:val="24"/>
           <w:lang w:val="et-EE"/>
         </w:rPr>
-        <w:t>2</w:t>
+        <w:t xml:space="preserve"> SWS-200</w:t>
       </w:r>
       <w:r>
         <w:rPr>
@@ -260,24 +260,6 @@
           <w:szCs w:val="24"/>
           <w:lang w:val="et-EE"/>
         </w:rPr>
-        <w:t>0</w:t>
-      </w:r>
-      <w:r>
-        <w:rPr>
-          <w:rFonts w:ascii="Verdana" w:hAnsi="Verdana"/>
-          <w:sz w:val="24"/>
-          <w:szCs w:val="24"/>
-          <w:lang w:val="et-EE"/>
-        </w:rPr>
-        <w:t xml:space="preserve"> SWS-200</w:t>
-      </w:r>
-      <w:r>
-        <w:rPr>
-          <w:rFonts w:ascii="Verdana" w:hAnsi="Verdana"/>
-          <w:sz w:val="24"/>
-          <w:szCs w:val="24"/>
-          <w:lang w:val="et-EE"/>
-        </w:rPr>
         <w:br/>
       </w:r>
     </w:p>
@@ -1141,15 +1123,175 @@
           <w:b/>
         </w:rPr>
       </w:pPr>
+    </w:p>
+    <w:p>
+      <w:pPr>
+        <w:rPr>
+          <w:b/>
+          <w:lang w:val="et-EE"/>
+        </w:rPr>
+      </w:pPr>
+      <w:r>
+        <w:rPr>
+          <w:b/>
+          <w:lang w:val="et-EE"/>
+        </w:rPr>
+        <w:t>Estensioni OXM:</w:t>
+      </w:r>
+      <w:r>
+        <w:rPr>
+          <w:b/>
+          <w:lang w:val="et-EE"/>
+        </w:rPr>
+        <w:t xml:space="preserve"> (da muovere in risorse)</w:t>
+      </w:r>
+    </w:p>
+    <w:p>
+      <w:pPr>
+        <w:ind w:left="720"/>
+        <w:rPr>
+          <w:b/>
+          <w:lang w:val="et-EE"/>
+        </w:rPr>
+      </w:pPr>
+      <w:r>
+        <w:rPr>
+          <w:b/>
+          <w:lang w:val="et-EE"/>
+        </w:rPr>
+        <w:t xml:space="preserve">1) </w:t>
+      </w:r>
       <w:bookmarkStart w:id="0" w:name="_GoBack"/>
       <w:bookmarkEnd w:id="0"/>
     </w:p>
     <w:p>
       <w:pPr>
-        <w:rPr>
-          <w:lang w:val="et-EE"/>
-        </w:rPr>
-      </w:pPr>
+        <w:ind w:left="720"/>
+        <w:rPr>
+          <w:b/>
+          <w:lang w:val="et-EE"/>
+        </w:rPr>
+      </w:pPr>
+      <w:r>
+        <w:rPr>
+          <w:b/>
+          <w:lang w:val="et-EE"/>
+        </w:rPr>
+        <w:t>Tutorial Schema:</w:t>
+      </w:r>
+      <w:r>
+        <w:rPr>
+          <w:b/>
+          <w:lang w:val="et-EE"/>
+        </w:rPr>
+        <w:br/>
+      </w:r>
+      <w:hyperlink r:id="rId7" w:history="1">
+        <w:r>
+          <w:rPr>
+            <w:rStyle w:val="Hyperlink"/>
+            <w:lang w:val="et-EE"/>
+          </w:rPr>
+          <w:t>https://www.codeproject.com/Articles/18455/XSD-Tutorial-Part-of-Namespaces</w:t>
+        </w:r>
+      </w:hyperlink>
+      <w:r>
+        <w:rPr>
+          <w:lang w:val="et-EE"/>
+        </w:rPr>
+        <w:br/>
+      </w:r>
+      <w:hyperlink r:id="rId8" w:history="1">
+        <w:r>
+          <w:rPr>
+            <w:rStyle w:val="Hyperlink"/>
+            <w:lang w:val="et-EE"/>
+          </w:rPr>
+          <w:t>https://www.liquid-technologies.com/xml-schema-tutorial/xsd-namespaces</w:t>
+        </w:r>
+      </w:hyperlink>
+      <w:r>
+        <w:rPr>
+          <w:lang w:val="et-EE"/>
+        </w:rPr>
+        <w:br/>
+      </w:r>
+      <w:hyperlink r:id="rId9" w:history="1">
+        <w:r>
+          <w:rPr>
+            <w:rStyle w:val="Hyperlink"/>
+            <w:lang w:val="et-EE"/>
+          </w:rPr>
+          <w:t>http://www.oracle.com/technetwork/articles/srivastava-namespaces-092580.html</w:t>
+        </w:r>
+      </w:hyperlink>
+      <w:r>
+        <w:rPr>
+          <w:lang w:val="et-EE"/>
+        </w:rPr>
+        <w:br/>
+      </w:r>
+      <w:hyperlink r:id="rId10" w:history="1">
+        <w:r>
+          <w:rPr>
+            <w:rStyle w:val="Hyperlink"/>
+            <w:lang w:val="et-EE"/>
+          </w:rPr>
+          <w:t>https://www.webucator.com/tutorial/learn-xml-schema/namespaces.cfm</w:t>
+        </w:r>
+      </w:hyperlink>
+      <w:r>
+        <w:rPr>
+          <w:lang w:val="et-EE"/>
+        </w:rPr>
+        <w:br/>
+      </w:r>
+      <w:hyperlink r:id="rId11" w:history="1">
+        <w:r>
+          <w:rPr>
+            <w:rStyle w:val="Hyperlink"/>
+            <w:lang w:val="et-EE"/>
+          </w:rPr>
+          <w:t>https://www.webucator.com/tutorial/learn-xml-schema/namespaces/target-namespaces-reading.cfm</w:t>
+        </w:r>
+      </w:hyperlink>
+    </w:p>
+    <w:p>
+      <w:pPr>
+        <w:ind w:left="720"/>
+        <w:rPr>
+          <w:lang w:val="et-EE"/>
+        </w:rPr>
+      </w:pPr>
+      <w:r>
+        <w:rPr>
+          <w:b/>
+          <w:lang w:val="et-EE"/>
+        </w:rPr>
+        <w:t xml:space="preserve">2) </w:t>
+      </w:r>
+      <w:r>
+        <w:rPr>
+          <w:b/>
+          <w:lang w:val="et-EE"/>
+        </w:rPr>
+        <w:t>Organizzazione schema e generazione classi</w:t>
+      </w:r>
+      <w:r>
+        <w:rPr>
+          <w:b/>
+          <w:lang w:val="et-EE"/>
+        </w:rPr>
+        <w:br/>
+        <w:t>3) maven e jaxb</w:t>
+      </w:r>
+      <w:r>
+        <w:rPr>
+          <w:b/>
+          <w:lang w:val="et-EE"/>
+        </w:rPr>
+        <w:br/>
+      </w:r>
     </w:p>
     <w:sectPr>
       <w:pgSz w:w="12240" w:h="15840"/>
@@ -1729,6 +1871,17 @@
       <w:contextualSpacing/>
     </w:pPr>
   </w:style>
+  <w:style w:type="character" w:styleId="Hyperlink">
+    <w:name w:val="Hyperlink"/>
+    <w:basedOn w:val="DefaultParagraphFont"/>
+    <w:uiPriority w:val="99"/>
+    <w:unhideWhenUsed/>
+    <w:rsid w:val="00BC0062"/>
+    <w:rPr>
+      <w:color w:val="0000FF" w:themeColor="hyperlink"/>
+      <w:u w:val="single"/>
+    </w:rPr>
+  </w:style>
 </w:styles>
 </file>
 
@@ -1929,6 +2082,17 @@
       <w:ind w:left="720"/>
       <w:contextualSpacing/>
     </w:pPr>
+  </w:style>
+  <w:style w:type="character" w:styleId="Hyperlink">
+    <w:name w:val="Hyperlink"/>
+    <w:basedOn w:val="DefaultParagraphFont"/>
+    <w:uiPriority w:val="99"/>
+    <w:unhideWhenUsed/>
+    <w:rsid w:val="00BC0062"/>
+    <w:rPr>
+      <w:color w:val="0000FF" w:themeColor="hyperlink"/>
+      <w:u w:val="single"/>
+    </w:rPr>
   </w:style>
 </w:styles>
 </file>
@@ -2223,7 +2387,7 @@
 </file>
 
 <file path=customXml/itemProps1.xml><?xml version="1.0" encoding="utf-8"?>
-<ds:datastoreItem xmlns:ds="http://schemas.openxmlformats.org/officeDocument/2006/customXml" ds:itemID="{E726F0C6-4B18-4B54-8F6B-E1E64244FEC0}">
+<ds:datastoreItem xmlns:ds="http://schemas.openxmlformats.org/officeDocument/2006/customXml" ds:itemID="{5442AD44-46C8-4160-AD98-F581FBA44593}">
   <ds:schemaRefs>
     <ds:schemaRef ds:uri="http://schemas.openxmlformats.org/officeDocument/2006/bibliography"/>
   </ds:schemaRefs>

</xml_diff>